<commit_message>
Review Service Completed and Functional
Reviewing beers is now functional.
Reviews can be edited and deleted as well.
Reviews of all beers by that user are shown on the user’s profile page.
</commit_message>
<xml_diff>
--- a/web final.docx
+++ b/web final.docx
@@ -198,11 +198,132 @@
       <w:r>
         <w:t xml:space="preserve"> – </w:t>
       </w:r>
-      <w:r>
+      <w:bookmarkStart w:id="0" w:name="_GoBack"/>
+      <w:r>
+        <w:rPr>
+          <w:u w:val="single"/>
+        </w:rPr>
+        <w:t>DONE</w:t>
+      </w:r>
+      <w:bookmarkEnd w:id="0"/>
+    </w:p>
+    <w:p>
+      <w:pPr>
+        <w:pStyle w:val="ListParagraph"/>
+        <w:numPr>
+          <w:ilvl w:val="1"/>
+          <w:numId w:val="1"/>
+        </w:numPr>
+      </w:pPr>
+      <w:r>
+        <w:t xml:space="preserve">List of beers that everyone had </w:t>
+      </w:r>
+    </w:p>
+    <w:p>
+      <w:pPr>
+        <w:pStyle w:val="ListParagraph"/>
+        <w:numPr>
+          <w:ilvl w:val="1"/>
+          <w:numId w:val="1"/>
+        </w:numPr>
+      </w:pPr>
+      <w:r>
+        <w:t>Be able to view all the beers</w:t>
+      </w:r>
+    </w:p>
+    <w:p>
+      <w:pPr>
+        <w:pStyle w:val="ListParagraph"/>
+        <w:numPr>
+          <w:ilvl w:val="0"/>
+          <w:numId w:val="1"/>
+        </w:numPr>
+        <w:rPr>
+          <w:u w:val="single"/>
+        </w:rPr>
+      </w:pPr>
+      <w:r>
+        <w:t xml:space="preserve">S: </w:t>
+      </w:r>
+      <w:r>
+        <w:t xml:space="preserve">Rating system for each </w:t>
+      </w:r>
+      <w:proofErr w:type="gramStart"/>
+      <w:r>
+        <w:t>beers</w:t>
+      </w:r>
+      <w:proofErr w:type="gramEnd"/>
+      <w:r>
+        <w:t xml:space="preserve"> </w:t>
+      </w:r>
+      <w:r>
+        <w:t>–</w:t>
+      </w:r>
+      <w:r>
+        <w:t xml:space="preserve"> </w:t>
+      </w:r>
+      <w:r>
+        <w:rPr>
+          <w:u w:val="single"/>
+        </w:rPr>
+        <w:t>DONE</w:t>
+      </w:r>
+    </w:p>
+    <w:p>
+      <w:pPr>
+        <w:pStyle w:val="ListParagraph"/>
+        <w:numPr>
+          <w:ilvl w:val="0"/>
+          <w:numId w:val="1"/>
+        </w:numPr>
+        <w:rPr>
+          <w:u w:val="single"/>
+        </w:rPr>
+      </w:pPr>
+      <w:r>
+        <w:t xml:space="preserve">M: </w:t>
+      </w:r>
+      <w:r>
+        <w:t>Sort beers</w:t>
+      </w:r>
+      <w:r>
+        <w:t xml:space="preserve"> – </w:t>
+      </w:r>
+      <w:r>
+        <w:rPr>
+          <w:u w:val="single"/>
+        </w:rPr>
+        <w:t>DONE</w:t>
+      </w:r>
+    </w:p>
+    <w:p>
+      <w:pPr>
+        <w:pStyle w:val="ListParagraph"/>
+        <w:numPr>
+          <w:ilvl w:val="0"/>
+          <w:numId w:val="1"/>
+        </w:numPr>
         <w:rPr>
           <w:b/>
         </w:rPr>
-        <w:t>WORKING ON</w:t>
+      </w:pPr>
+      <w:r>
+        <w:t xml:space="preserve">S: </w:t>
+      </w:r>
+      <w:r>
+        <w:t xml:space="preserve">Standard drink calculator </w:t>
+      </w:r>
+      <w:r>
+        <w:t>Plan my night out</w:t>
+      </w:r>
+      <w:r>
+        <w:t xml:space="preserve"> – </w:t>
+      </w:r>
+      <w:r>
+        <w:rPr>
+          <w:u w:val="single"/>
+        </w:rPr>
+        <w:t>DONE</w:t>
       </w:r>
     </w:p>
     <w:p>
@@ -214,124 +335,8 @@
         </w:numPr>
       </w:pPr>
       <w:r>
-        <w:t xml:space="preserve">List of beers that everyone had </w:t>
-      </w:r>
-    </w:p>
-    <w:p>
-      <w:pPr>
-        <w:pStyle w:val="ListParagraph"/>
-        <w:numPr>
-          <w:ilvl w:val="1"/>
-          <w:numId w:val="1"/>
-        </w:numPr>
-      </w:pPr>
-      <w:r>
-        <w:t>Be able to view all the beers</w:t>
-      </w:r>
-    </w:p>
-    <w:p>
-      <w:pPr>
-        <w:pStyle w:val="ListParagraph"/>
-        <w:numPr>
-          <w:ilvl w:val="0"/>
-          <w:numId w:val="1"/>
-        </w:numPr>
-        <w:rPr>
-          <w:u w:val="single"/>
-        </w:rPr>
-      </w:pPr>
-      <w:r>
-        <w:t xml:space="preserve">S: </w:t>
-      </w:r>
-      <w:r>
-        <w:t>Rating system for each beers</w:t>
-      </w:r>
-      <w:r>
-        <w:t xml:space="preserve"> </w:t>
-      </w:r>
-      <w:r>
-        <w:t>–</w:t>
-      </w:r>
-      <w:r>
-        <w:t xml:space="preserve"> </w:t>
-      </w:r>
-      <w:r>
-        <w:rPr>
-          <w:u w:val="single"/>
-        </w:rPr>
-        <w:t>DONE</w:t>
-      </w:r>
-    </w:p>
-    <w:p>
-      <w:pPr>
-        <w:pStyle w:val="ListParagraph"/>
-        <w:numPr>
-          <w:ilvl w:val="0"/>
-          <w:numId w:val="1"/>
-        </w:numPr>
-        <w:rPr>
-          <w:u w:val="single"/>
-        </w:rPr>
-      </w:pPr>
-      <w:r>
-        <w:t xml:space="preserve">M: </w:t>
-      </w:r>
-      <w:r>
-        <w:t>Sort beers</w:t>
-      </w:r>
-      <w:r>
-        <w:t xml:space="preserve"> – </w:t>
-      </w:r>
-      <w:r>
-        <w:rPr>
-          <w:u w:val="single"/>
-        </w:rPr>
-        <w:t>DONE</w:t>
-      </w:r>
-    </w:p>
-    <w:p>
-      <w:pPr>
-        <w:pStyle w:val="ListParagraph"/>
-        <w:numPr>
-          <w:ilvl w:val="0"/>
-          <w:numId w:val="1"/>
-        </w:numPr>
-        <w:rPr>
-          <w:b/>
-        </w:rPr>
-      </w:pPr>
-      <w:r>
-        <w:t xml:space="preserve">S: </w:t>
-      </w:r>
-      <w:r>
-        <w:t xml:space="preserve">Standard drink calculator </w:t>
-      </w:r>
-      <w:r>
-        <w:t>Plan my night out</w:t>
-      </w:r>
-      <w:r>
-        <w:t xml:space="preserve"> – </w:t>
-      </w:r>
-      <w:r>
-        <w:rPr>
-          <w:u w:val="single"/>
-        </w:rPr>
-        <w:t>DONE</w:t>
-      </w:r>
-    </w:p>
-    <w:p>
-      <w:pPr>
-        <w:pStyle w:val="ListParagraph"/>
-        <w:numPr>
-          <w:ilvl w:val="1"/>
-          <w:numId w:val="1"/>
-        </w:numPr>
-      </w:pPr>
-      <w:r>
         <w:t>Be able to pull beers</w:t>
       </w:r>
-      <w:bookmarkStart w:id="0" w:name="_GoBack"/>
-      <w:bookmarkEnd w:id="0"/>
     </w:p>
     <w:sectPr>
       <w:pgSz w:w="12240" w:h="15840"/>

</xml_diff>